<commit_message>
FIX #12121 TIME 0:05 add strconv=no in docx
</commit_message>
<xml_diff>
--- a/modules/templates/templates/styles/rep_standard.docx
+++ b/modules/templates/templates/styles/rep_standard.docx
@@ -19,7 +19,7 @@
         <w:tblInd w:w="0" w:type="dxa"/>
         <w:tblCellMar>
           <w:top w:w="0" w:type="dxa"/>
-          <w:left w:w="118" w:type="dxa"/>
+          <w:left w:w="123" w:type="dxa"/>
           <w:bottom w:w="0" w:type="dxa"/>
           <w:right w:w="108" w:type="dxa"/>
         </w:tblCellMar>
@@ -58,7 +58,27 @@
                 <w:szCs w:val="20"/>
                 <w:lang w:val="en-US"/>
               </w:rPr>
-              <w:t>[contact.postal_address]</w:t>
+              <w:t>[contact.postal_address;</w:t>
+            </w:r>
+            <w:r>
+              <w:rPr>
+                <w:rFonts w:ascii="Verdana" w:hAnsi="Verdana"/>
+                <w:b/>
+                <w:sz w:val="20"/>
+                <w:szCs w:val="20"/>
+                <w:lang w:val="en-US"/>
+              </w:rPr>
+              <w:t>strconv=no</w:t>
+            </w:r>
+            <w:r>
+              <w:rPr>
+                <w:rFonts w:ascii="Verdana" w:hAnsi="Verdana"/>
+                <w:b/>
+                <w:sz w:val="20"/>
+                <w:szCs w:val="20"/>
+                <w:lang w:val="en-US"/>
+              </w:rPr>
+              <w:t>]</w:t>
             </w:r>
           </w:p>
         </w:tc>
@@ -91,7 +111,7 @@
         <w:tblInd w:w="0" w:type="dxa"/>
         <w:tblCellMar>
           <w:top w:w="0" w:type="dxa"/>
-          <w:left w:w="118" w:type="dxa"/>
+          <w:left w:w="123" w:type="dxa"/>
           <w:bottom w:w="0" w:type="dxa"/>
           <w:right w:w="108" w:type="dxa"/>
         </w:tblCellMar>
@@ -556,7 +576,7 @@
       </w:r>
       <w:r>
         <w:rPr/>
-        <w:t>18/03/2019</w:t>
+        <w:t>31/10/2019</w:t>
       </w:r>
       <w:r>
         <w:rPr/>
@@ -883,7 +903,7 @@
 <w:ftr xmlns:o="urn:schemas-microsoft-com:office:office" xmlns:r="http://schemas.openxmlformats.org/officeDocument/2006/relationships" xmlns:v="urn:schemas-microsoft-com:vml" xmlns:w="http://schemas.openxmlformats.org/wordprocessingml/2006/main" xmlns:w10="urn:schemas-microsoft-com:office:word" xmlns:wp="http://schemas.openxmlformats.org/drawingml/2006/wordprocessingDrawing" xmlns:wps="http://schemas.microsoft.com/office/word/2010/wordprocessingShape" xmlns:wpg="http://schemas.microsoft.com/office/word/2010/wordprocessingGroup" xmlns:mc="http://schemas.openxmlformats.org/markup-compatibility/2006" xmlns:wp14="http://schemas.microsoft.com/office/word/2010/wordprocessingDrawing" xmlns:w14="http://schemas.microsoft.com/office/word/2010/wordml" mc:Ignorable="w14 wp14">
   <w:p>
     <w:pPr>
-      <w:pStyle w:val="Pieddepage"/>
+      <w:pStyle w:val="Footer"/>
       <w:rPr/>
     </w:pPr>
     <w:r>
@@ -897,7 +917,7 @@
 <w:hdr xmlns:o="urn:schemas-microsoft-com:office:office" xmlns:r="http://schemas.openxmlformats.org/officeDocument/2006/relationships" xmlns:v="urn:schemas-microsoft-com:vml" xmlns:w="http://schemas.openxmlformats.org/wordprocessingml/2006/main" xmlns:w10="urn:schemas-microsoft-com:office:word" xmlns:wp="http://schemas.openxmlformats.org/drawingml/2006/wordprocessingDrawing" xmlns:wps="http://schemas.microsoft.com/office/word/2010/wordprocessingShape" xmlns:wpg="http://schemas.microsoft.com/office/word/2010/wordprocessingGroup" xmlns:mc="http://schemas.openxmlformats.org/markup-compatibility/2006" xmlns:wp14="http://schemas.microsoft.com/office/word/2010/wordprocessingDrawing" xmlns:w14="http://schemas.microsoft.com/office/word/2010/wordml" mc:Ignorable="w14 wp14">
   <w:p>
     <w:pPr>
-      <w:pStyle w:val="Entte"/>
+      <w:pStyle w:val="Header"/>
       <w:rPr>
         <w:rFonts w:ascii="Arial" w:hAnsi="Arial" w:cs="Arial"/>
         <w:color w:val="7F7F7F" w:themeColor="text1" w:themeTint="80"/>
@@ -907,7 +927,7 @@
     </w:pPr>
     <w:r>
       <w:drawing>
-        <wp:anchor behindDoc="0" distT="0" distB="0" distL="0" distR="0" simplePos="0" locked="0" layoutInCell="1" allowOverlap="1" relativeHeight="2">
+        <wp:anchor behindDoc="1" distT="0" distB="0" distL="0" distR="0" simplePos="0" locked="0" layoutInCell="1" allowOverlap="1" relativeHeight="2">
           <wp:simplePos x="0" y="0"/>
           <wp:positionH relativeFrom="column">
             <wp:posOffset>5046345</wp:posOffset>
@@ -973,7 +993,7 @@
   </w:p>
   <w:p>
     <w:pPr>
-      <w:pStyle w:val="Entte"/>
+      <w:pStyle w:val="Header"/>
       <w:rPr>
         <w:rFonts w:ascii="Arial" w:hAnsi="Arial" w:cs="Arial"/>
         <w:color w:val="7F7F7F" w:themeColor="text1" w:themeTint="80"/>
@@ -993,7 +1013,7 @@
   </w:p>
   <w:p>
     <w:pPr>
-      <w:pStyle w:val="Entte"/>
+      <w:pStyle w:val="Header"/>
       <w:rPr>
         <w:rFonts w:ascii="Arial" w:hAnsi="Arial" w:cs="Arial"/>
         <w:color w:val="7F7F7F" w:themeColor="text1" w:themeTint="80"/>
@@ -1013,7 +1033,7 @@
   </w:p>
   <w:p>
     <w:pPr>
-      <w:pStyle w:val="Entte"/>
+      <w:pStyle w:val="Header"/>
       <w:rPr>
         <w:rFonts w:ascii="Arial" w:hAnsi="Arial" w:cs="Arial"/>
         <w:color w:val="7F7F7F" w:themeColor="text1" w:themeTint="80"/>
@@ -1033,7 +1053,7 @@
   </w:p>
   <w:p>
     <w:pPr>
-      <w:pStyle w:val="Entte"/>
+      <w:pStyle w:val="Header"/>
       <w:rPr>
         <w:rFonts w:ascii="Arial" w:hAnsi="Arial" w:cs="Arial"/>
         <w:color w:val="7F7F7F" w:themeColor="text1" w:themeTint="80"/>
@@ -1048,7 +1068,7 @@
   </w:p>
   <w:p>
     <w:pPr>
-      <w:pStyle w:val="Entte"/>
+      <w:pStyle w:val="Header"/>
       <w:jc w:val="center"/>
       <w:rPr>
         <w:rFonts w:ascii="Arial" w:hAnsi="Arial" w:cs="Arial"/>
@@ -1069,7 +1089,7 @@
   </w:p>
   <w:p>
     <w:pPr>
-      <w:pStyle w:val="Entte"/>
+      <w:pStyle w:val="Header"/>
       <w:jc w:val="center"/>
       <w:rPr>
         <w:rFonts w:ascii="Arial" w:hAnsi="Arial" w:cs="Arial"/>
@@ -1096,7 +1116,7 @@
               <wp:positionV relativeFrom="margin">
                 <wp:posOffset>-7620</wp:posOffset>
               </wp:positionV>
-              <wp:extent cx="6905625" cy="2540"/>
+              <wp:extent cx="6906260" cy="3175"/>
               <wp:effectExtent l="0" t="0" r="0" b="0"/>
               <wp:wrapSquare wrapText="bothSides"/>
               <wp:docPr id="3" name="Image1"/>
@@ -1107,7 +1127,7 @@
                     <wps:spPr>
                       <a:xfrm>
                         <a:off x="0" y="0"/>
-                        <a:ext cx="6905160" cy="1800"/>
+                        <a:ext cx="6905520" cy="2520"/>
                       </a:xfrm>
                       <a:custGeom>
                         <a:avLst/>
@@ -1368,22 +1388,22 @@
       <w:szCs w:val="16"/>
     </w:rPr>
   </w:style>
-  <w:style w:type="paragraph" w:styleId="Titre">
-    <w:name w:val="Titre"/>
+  <w:style w:type="paragraph" w:styleId="Heading">
+    <w:name w:val="Heading"/>
     <w:basedOn w:val="Normal"/>
-    <w:next w:val="Corpsdetexte"/>
+    <w:next w:val="TextBody"/>
     <w:qFormat/>
     <w:pPr>
       <w:keepNext w:val="true"/>
       <w:spacing w:before="240" w:after="120"/>
     </w:pPr>
     <w:rPr>
-      <w:rFonts w:ascii="Liberation Sans" w:hAnsi="Liberation Sans" w:eastAsia="Noto Sans CJK SC Regular" w:cs="FreeSans"/>
+      <w:rFonts w:ascii="Liberation Sans" w:hAnsi="Liberation Sans" w:eastAsia="Noto Sans CJK SC" w:cs="Lohit Devanagari"/>
       <w:sz w:val="28"/>
       <w:szCs w:val="28"/>
     </w:rPr>
   </w:style>
-  <w:style w:type="paragraph" w:styleId="Corpsdetexte">
+  <w:style w:type="paragraph" w:styleId="TextBody">
     <w:name w:val="Body Text"/>
     <w:basedOn w:val="Normal"/>
     <w:pPr>
@@ -1391,15 +1411,15 @@
     </w:pPr>
     <w:rPr/>
   </w:style>
-  <w:style w:type="paragraph" w:styleId="Liste">
+  <w:style w:type="paragraph" w:styleId="List">
     <w:name w:val="List"/>
-    <w:basedOn w:val="Corpsdetexte"/>
+    <w:basedOn w:val="TextBody"/>
     <w:pPr/>
     <w:rPr>
       <w:rFonts w:cs="FreeSans"/>
     </w:rPr>
   </w:style>
-  <w:style w:type="paragraph" w:styleId="Lgende">
+  <w:style w:type="paragraph" w:styleId="Caption">
     <w:name w:val="Caption"/>
     <w:basedOn w:val="Normal"/>
     <w:qFormat/>
@@ -1426,7 +1446,21 @@
       <w:rFonts w:cs="FreeSans"/>
     </w:rPr>
   </w:style>
-  <w:style w:type="paragraph" w:styleId="Entte">
+  <w:style w:type="paragraph" w:styleId="Titre">
+    <w:name w:val="Titre"/>
+    <w:basedOn w:val="Normal"/>
+    <w:qFormat/>
+    <w:pPr>
+      <w:keepNext w:val="true"/>
+      <w:spacing w:before="240" w:after="120"/>
+    </w:pPr>
+    <w:rPr>
+      <w:rFonts w:ascii="Liberation Sans" w:hAnsi="Liberation Sans" w:eastAsia="Noto Sans CJK SC Regular" w:cs="FreeSans"/>
+      <w:sz w:val="28"/>
+      <w:szCs w:val="28"/>
+    </w:rPr>
+  </w:style>
+  <w:style w:type="paragraph" w:styleId="Header">
     <w:name w:val="Header"/>
     <w:basedOn w:val="Normal"/>
     <w:link w:val="En-tteCar"/>
@@ -1443,7 +1477,7 @@
     </w:pPr>
     <w:rPr/>
   </w:style>
-  <w:style w:type="paragraph" w:styleId="Pieddepage">
+  <w:style w:type="paragraph" w:styleId="Footer">
     <w:name w:val="Footer"/>
     <w:basedOn w:val="Normal"/>
     <w:link w:val="PieddepageCar"/>

</xml_diff>

<commit_message>
FIX #12121 TIME 0:05 strconv=no in docx templates
</commit_message>
<xml_diff>
--- a/modules/templates/templates/styles/rep_standard.docx
+++ b/modules/templates/templates/styles/rep_standard.docx
@@ -19,7 +19,7 @@
         <w:tblInd w:w="0" w:type="dxa"/>
         <w:tblCellMar>
           <w:top w:w="0" w:type="dxa"/>
-          <w:left w:w="113" w:type="dxa"/>
+          <w:left w:w="118" w:type="dxa"/>
           <w:bottom w:w="0" w:type="dxa"/>
           <w:right w:w="108" w:type="dxa"/>
         </w:tblCellMar>
@@ -58,7 +58,27 @@
                 <w:szCs w:val="20"/>
                 <w:lang w:val="en-US"/>
               </w:rPr>
-              <w:t>[contact.postal_address]</w:t>
+              <w:t>[contact.postal_address;</w:t>
+            </w:r>
+            <w:r>
+              <w:rPr>
+                <w:rFonts w:ascii="Verdana" w:hAnsi="Verdana"/>
+                <w:b/>
+                <w:sz w:val="20"/>
+                <w:szCs w:val="20"/>
+                <w:lang w:val="en-US"/>
+              </w:rPr>
+              <w:t>strconv=no</w:t>
+            </w:r>
+            <w:r>
+              <w:rPr>
+                <w:rFonts w:ascii="Verdana" w:hAnsi="Verdana"/>
+                <w:b/>
+                <w:sz w:val="20"/>
+                <w:szCs w:val="20"/>
+                <w:lang w:val="en-US"/>
+              </w:rPr>
+              <w:t>]</w:t>
             </w:r>
           </w:p>
         </w:tc>
@@ -91,7 +111,7 @@
         <w:tblInd w:w="0" w:type="dxa"/>
         <w:tblCellMar>
           <w:top w:w="0" w:type="dxa"/>
-          <w:left w:w="113" w:type="dxa"/>
+          <w:left w:w="118" w:type="dxa"/>
           <w:bottom w:w="0" w:type="dxa"/>
           <w:right w:w="108" w:type="dxa"/>
         </w:tblCellMar>
@@ -543,23 +563,23 @@
         <w:t xml:space="preserve">Maarch-les-Bains, le </w:t>
       </w:r>
       <w:r>
-        <w:rPr>
-          <w:rFonts w:ascii="Verdana" w:hAnsi="Verdana"/>
-          <w:sz w:val="20"/>
-          <w:szCs w:val="20"/>
-        </w:rPr>
+        <w:rPr/>
         <w:fldChar w:fldCharType="begin"/>
       </w:r>
       <w:r>
+        <w:rPr/>
         <w:instrText> TIME \@"dd\/MM\/yyyy" </w:instrText>
       </w:r>
       <w:r>
+        <w:rPr/>
         <w:fldChar w:fldCharType="separate"/>
       </w:r>
       <w:r>
-        <w:t>25/04/2018</w:t>
-      </w:r>
-      <w:r>
+        <w:rPr/>
+        <w:t>05/12/2019</w:t>
+      </w:r>
+      <w:r>
+        <w:rPr/>
         <w:fldChar w:fldCharType="end"/>
       </w:r>
     </w:p>
@@ -883,7 +903,7 @@
 <w:ftr xmlns:o="urn:schemas-microsoft-com:office:office" xmlns:r="http://schemas.openxmlformats.org/officeDocument/2006/relationships" xmlns:v="urn:schemas-microsoft-com:vml" xmlns:w="http://schemas.openxmlformats.org/wordprocessingml/2006/main" xmlns:w10="urn:schemas-microsoft-com:office:word" xmlns:wp="http://schemas.openxmlformats.org/drawingml/2006/wordprocessingDrawing" xmlns:wps="http://schemas.microsoft.com/office/word/2010/wordprocessingShape" xmlns:wpg="http://schemas.microsoft.com/office/word/2010/wordprocessingGroup" xmlns:mc="http://schemas.openxmlformats.org/markup-compatibility/2006" xmlns:wp14="http://schemas.microsoft.com/office/word/2010/wordprocessingDrawing" xmlns:w14="http://schemas.microsoft.com/office/word/2010/wordml" mc:Ignorable="w14 wp14">
   <w:p>
     <w:pPr>
-      <w:pStyle w:val="Pieddepage"/>
+      <w:pStyle w:val="Footer"/>
       <w:rPr/>
     </w:pPr>
     <w:r>
@@ -897,7 +917,7 @@
 <w:hdr xmlns:o="urn:schemas-microsoft-com:office:office" xmlns:r="http://schemas.openxmlformats.org/officeDocument/2006/relationships" xmlns:v="urn:schemas-microsoft-com:vml" xmlns:w="http://schemas.openxmlformats.org/wordprocessingml/2006/main" xmlns:w10="urn:schemas-microsoft-com:office:word" xmlns:wp="http://schemas.openxmlformats.org/drawingml/2006/wordprocessingDrawing" xmlns:wps="http://schemas.microsoft.com/office/word/2010/wordprocessingShape" xmlns:wpg="http://schemas.microsoft.com/office/word/2010/wordprocessingGroup" xmlns:mc="http://schemas.openxmlformats.org/markup-compatibility/2006" xmlns:wp14="http://schemas.microsoft.com/office/word/2010/wordprocessingDrawing" xmlns:w14="http://schemas.microsoft.com/office/word/2010/wordml" mc:Ignorable="w14 wp14">
   <w:p>
     <w:pPr>
-      <w:pStyle w:val="Entte"/>
+      <w:pStyle w:val="Header"/>
       <w:rPr>
         <w:rFonts w:ascii="Arial" w:hAnsi="Arial" w:cs="Arial"/>
         <w:color w:val="7F7F7F" w:themeColor="text1" w:themeTint="80"/>
@@ -973,7 +993,7 @@
   </w:p>
   <w:p>
     <w:pPr>
-      <w:pStyle w:val="Entte"/>
+      <w:pStyle w:val="Header"/>
       <w:rPr>
         <w:rFonts w:ascii="Arial" w:hAnsi="Arial" w:cs="Arial"/>
         <w:color w:val="7F7F7F" w:themeColor="text1" w:themeTint="80"/>
@@ -993,7 +1013,7 @@
   </w:p>
   <w:p>
     <w:pPr>
-      <w:pStyle w:val="Entte"/>
+      <w:pStyle w:val="Header"/>
       <w:rPr>
         <w:rFonts w:ascii="Arial" w:hAnsi="Arial" w:cs="Arial"/>
         <w:color w:val="7F7F7F" w:themeColor="text1" w:themeTint="80"/>
@@ -1013,7 +1033,7 @@
   </w:p>
   <w:p>
     <w:pPr>
-      <w:pStyle w:val="Entte"/>
+      <w:pStyle w:val="Header"/>
       <w:rPr>
         <w:rFonts w:ascii="Arial" w:hAnsi="Arial" w:cs="Arial"/>
         <w:color w:val="7F7F7F" w:themeColor="text1" w:themeTint="80"/>
@@ -1033,7 +1053,7 @@
   </w:p>
   <w:p>
     <w:pPr>
-      <w:pStyle w:val="Entte"/>
+      <w:pStyle w:val="Header"/>
       <w:rPr>
         <w:rFonts w:ascii="Arial" w:hAnsi="Arial" w:cs="Arial"/>
         <w:color w:val="7F7F7F" w:themeColor="text1" w:themeTint="80"/>
@@ -1048,7 +1068,7 @@
   </w:p>
   <w:p>
     <w:pPr>
-      <w:pStyle w:val="Entte"/>
+      <w:pStyle w:val="Header"/>
       <w:jc w:val="center"/>
       <w:rPr>
         <w:rFonts w:ascii="Arial" w:hAnsi="Arial" w:cs="Arial"/>
@@ -1069,7 +1089,7 @@
   </w:p>
   <w:p>
     <w:pPr>
-      <w:pStyle w:val="Entte"/>
+      <w:pStyle w:val="Header"/>
       <w:jc w:val="center"/>
       <w:rPr>
         <w:rFonts w:ascii="Arial" w:hAnsi="Arial" w:cs="Arial"/>
@@ -1096,7 +1116,7 @@
               <wp:positionV relativeFrom="margin">
                 <wp:posOffset>-7620</wp:posOffset>
               </wp:positionV>
-              <wp:extent cx="6904990" cy="1905"/>
+              <wp:extent cx="6905625" cy="2540"/>
               <wp:effectExtent l="0" t="0" r="0" b="0"/>
               <wp:wrapSquare wrapText="bothSides"/>
               <wp:docPr id="3" name="Image1"/>
@@ -1107,7 +1127,7 @@
                     <wps:spPr>
                       <a:xfrm>
                         <a:off x="0" y="0"/>
-                        <a:ext cx="6904440" cy="1440"/>
+                        <a:ext cx="6905160" cy="1800"/>
                       </a:xfrm>
                       <a:custGeom>
                         <a:avLst/>
@@ -1368,22 +1388,22 @@
       <w:szCs w:val="16"/>
     </w:rPr>
   </w:style>
-  <w:style w:type="paragraph" w:styleId="Titre">
-    <w:name w:val="Titre"/>
+  <w:style w:type="paragraph" w:styleId="Heading">
+    <w:name w:val="Heading"/>
     <w:basedOn w:val="Normal"/>
-    <w:next w:val="Corpsdetexte"/>
+    <w:next w:val="TextBody"/>
     <w:qFormat/>
     <w:pPr>
-      <w:keepNext/>
+      <w:keepNext w:val="true"/>
       <w:spacing w:before="240" w:after="120"/>
     </w:pPr>
     <w:rPr>
-      <w:rFonts w:ascii="Liberation Sans" w:hAnsi="Liberation Sans" w:eastAsia="Noto Sans CJK SC Regular" w:cs="FreeSans"/>
+      <w:rFonts w:ascii="Liberation Sans" w:hAnsi="Liberation Sans" w:eastAsia="Noto Sans CJK SC" w:cs="Lohit Devanagari"/>
       <w:sz w:val="28"/>
       <w:szCs w:val="28"/>
     </w:rPr>
   </w:style>
-  <w:style w:type="paragraph" w:styleId="Corpsdetexte">
+  <w:style w:type="paragraph" w:styleId="TextBody">
     <w:name w:val="Body Text"/>
     <w:basedOn w:val="Normal"/>
     <w:pPr>
@@ -1391,15 +1411,15 @@
     </w:pPr>
     <w:rPr/>
   </w:style>
-  <w:style w:type="paragraph" w:styleId="Liste">
+  <w:style w:type="paragraph" w:styleId="List">
     <w:name w:val="List"/>
-    <w:basedOn w:val="Corpsdetexte"/>
+    <w:basedOn w:val="TextBody"/>
     <w:pPr/>
     <w:rPr>
       <w:rFonts w:cs="FreeSans"/>
     </w:rPr>
   </w:style>
-  <w:style w:type="paragraph" w:styleId="Lgende">
+  <w:style w:type="paragraph" w:styleId="Caption">
     <w:name w:val="Caption"/>
     <w:basedOn w:val="Normal"/>
     <w:qFormat/>
@@ -1426,7 +1446,21 @@
       <w:rFonts w:cs="FreeSans"/>
     </w:rPr>
   </w:style>
-  <w:style w:type="paragraph" w:styleId="Entte">
+  <w:style w:type="paragraph" w:styleId="Titre">
+    <w:name w:val="Titre"/>
+    <w:basedOn w:val="Normal"/>
+    <w:qFormat/>
+    <w:pPr>
+      <w:keepNext w:val="true"/>
+      <w:spacing w:before="240" w:after="120"/>
+    </w:pPr>
+    <w:rPr>
+      <w:rFonts w:ascii="Liberation Sans" w:hAnsi="Liberation Sans" w:eastAsia="Noto Sans CJK SC Regular" w:cs="FreeSans"/>
+      <w:sz w:val="28"/>
+      <w:szCs w:val="28"/>
+    </w:rPr>
+  </w:style>
+  <w:style w:type="paragraph" w:styleId="Header">
     <w:name w:val="Header"/>
     <w:basedOn w:val="Normal"/>
     <w:link w:val="En-tteCar"/>
@@ -1443,7 +1477,7 @@
     </w:pPr>
     <w:rPr/>
   </w:style>
-  <w:style w:type="paragraph" w:styleId="Pieddepage">
+  <w:style w:type="paragraph" w:styleId="Footer">
     <w:name w:val="Footer"/>
     <w:basedOn w:val="Normal"/>
     <w:link w:val="PieddepageCar"/>

</xml_diff>